<commit_message>
Update AnalyzeNetworkPointFlow command to use debug for detailed messages, enable GainMethod=DistanceWeight.
git-svn-id: file:///cygdrive/C/owf-svnrepos/TSTool-doc/java_142/trunk@773 b0d9ccf4-524f-41ac-9d14-10e14e6031ba
</commit_message>
<xml_diff>
--- a/doc/UserManual/Word/60_Command_AnalyzeNetworkPointFlow.docx
+++ b/doc/UserManual/Word/60_Command_AnalyzeNetworkPointFlow.docx
@@ -81,7 +81,10 @@
         <w:t>-</w:t>
       </w:r>
       <w:r>
-        <w:t>11</w:t>
+        <w:t>1</w:t>
+      </w:r>
+      <w:r>
+        <w:t>3</w:t>
       </w:r>
     </w:p>
     <w:p>
@@ -973,14 +976,42 @@
             <w:r>
               <w:t xml:space="preserve">  Or, specify as a rate of gain/loss when used with </w:t>
             </w:r>
-            <w:r>
-              <w:rPr>
-                <w:rStyle w:val="RTiSWDocLiteralText"/>
-              </w:rPr>
-              <w:t>GainMethod=Rate</w:t>
-            </w:r>
-            <w:r>
-              <w:t xml:space="preserve"> (but in this case the rates will be adjusted to ensure that the reach gain/loss is equalized between known point flows).</w:t>
+            <w:proofErr w:type="spellStart"/>
+            <w:r>
+              <w:rPr>
+                <w:rStyle w:val="RTiSWDocLiteralText"/>
+              </w:rPr>
+              <w:t>GainMethod</w:t>
+            </w:r>
+            <w:proofErr w:type="spellEnd"/>
+            <w:r>
+              <w:rPr>
+                <w:rStyle w:val="RTiSWDocLiteralText"/>
+              </w:rPr>
+              <w:t>=</w:t>
+            </w:r>
+            <w:proofErr w:type="spellStart"/>
+            <w:r>
+              <w:rPr>
+                <w:rStyle w:val="RTiSWDocLiteralText"/>
+              </w:rPr>
+              <w:t>DistanceWeight</w:t>
+            </w:r>
+            <w:proofErr w:type="spellEnd"/>
+            <w:r>
+              <w:t xml:space="preserve"> (but in this case the </w:t>
+            </w:r>
+            <w:r>
+              <w:t>distance*weight product</w:t>
+            </w:r>
+            <w:r>
+              <w:t xml:space="preserve"> will be </w:t>
+            </w:r>
+            <w:r>
+              <w:t>normalized</w:t>
+            </w:r>
+            <w:r>
+              <w:t xml:space="preserve"> to ensure that the reach gain/loss is equalized between known point flows).</w:t>
             </w:r>
           </w:p>
         </w:tc>
@@ -2464,20 +2495,33 @@
       <w:r>
         <w:t xml:space="preserve">If the </w:t>
       </w:r>
+      <w:proofErr w:type="spellStart"/>
       <w:r>
         <w:rPr>
           <w:rStyle w:val="RTiSWDocLiteralText"/>
         </w:rPr>
-        <w:t>GainMethod=</w:t>
-      </w:r>
+        <w:t>GainMethod</w:t>
+      </w:r>
+      <w:proofErr w:type="spellEnd"/>
       <w:r>
         <w:rPr>
           <w:rStyle w:val="RTiSWDocLiteralText"/>
         </w:rPr>
-        <w:t>Rate</w:t>
-      </w:r>
-      <w:r>
-        <w:t xml:space="preserve">, the gain/loss is prorated by the product of the weights specified by the </w:t>
+        <w:t>=</w:t>
+      </w:r>
+      <w:proofErr w:type="spellStart"/>
+      <w:r>
+        <w:rPr>
+          <w:rStyle w:val="RTiSWDocLiteralText"/>
+        </w:rPr>
+        <w:t>DistanceWeight</w:t>
+      </w:r>
+      <w:proofErr w:type="spellEnd"/>
+      <w:r>
+        <w:t xml:space="preserve">, </w:t>
+      </w:r>
+      <w:r>
+        <w:t xml:space="preserve">the gain/loss is prorated by the product of the weights specified by the </w:t>
       </w:r>
       <w:r>
         <w:rPr>
@@ -2612,6 +2656,7 @@
     <w:p/>
     <w:p>
       <w:r>
+        <w:lastRenderedPageBreak/>
         <w:t>Issues that need to be considered include:</w:t>
       </w:r>
     </w:p>
@@ -2967,8 +3012,8 @@
       </w:tblPr>
       <w:tblGrid>
         <w:gridCol w:w="3121"/>
-        <w:gridCol w:w="3461"/>
-        <w:gridCol w:w="2768"/>
+        <w:gridCol w:w="3713"/>
+        <w:gridCol w:w="2516"/>
       </w:tblGrid>
       <w:tr>
         <w:trPr>
@@ -2991,7 +3036,7 @@
         </w:tc>
         <w:tc>
           <w:tcPr>
-            <w:tcW w:w="3675" w:type="dxa"/>
+            <w:tcW w:w="3713" w:type="dxa"/>
             <w:shd w:val="clear" w:color="auto" w:fill="C0C0C0"/>
           </w:tcPr>
           <w:p>
@@ -3005,7 +3050,7 @@
         </w:tc>
         <w:tc>
           <w:tcPr>
-            <w:tcW w:w="2780" w:type="dxa"/>
+            <w:tcW w:w="2516" w:type="dxa"/>
             <w:shd w:val="clear" w:color="auto" w:fill="C0C0C0"/>
           </w:tcPr>
           <w:p>
@@ -3042,7 +3087,7 @@
         </w:tc>
         <w:tc>
           <w:tcPr>
-            <w:tcW w:w="3675" w:type="dxa"/>
+            <w:tcW w:w="3713" w:type="dxa"/>
           </w:tcPr>
           <w:p>
             <w:r>
@@ -3058,7 +3103,7 @@
         </w:tc>
         <w:tc>
           <w:tcPr>
-            <w:tcW w:w="2780" w:type="dxa"/>
+            <w:tcW w:w="2516" w:type="dxa"/>
           </w:tcPr>
           <w:p>
             <w:r>
@@ -3091,7 +3136,7 @@
         </w:tc>
         <w:tc>
           <w:tcPr>
-            <w:tcW w:w="3675" w:type="dxa"/>
+            <w:tcW w:w="3713" w:type="dxa"/>
           </w:tcPr>
           <w:p>
             <w:r>
@@ -3101,7 +3146,7 @@
         </w:tc>
         <w:tc>
           <w:tcPr>
-            <w:tcW w:w="2780" w:type="dxa"/>
+            <w:tcW w:w="2516" w:type="dxa"/>
           </w:tcPr>
           <w:p>
             <w:r>
@@ -3134,7 +3179,7 @@
         </w:tc>
         <w:tc>
           <w:tcPr>
-            <w:tcW w:w="3675" w:type="dxa"/>
+            <w:tcW w:w="3713" w:type="dxa"/>
           </w:tcPr>
           <w:p>
             <w:r>
@@ -3144,7 +3189,7 @@
         </w:tc>
         <w:tc>
           <w:tcPr>
-            <w:tcW w:w="2780" w:type="dxa"/>
+            <w:tcW w:w="2516" w:type="dxa"/>
           </w:tcPr>
           <w:p/>
         </w:tc>
@@ -3173,7 +3218,7 @@
         </w:tc>
         <w:tc>
           <w:tcPr>
-            <w:tcW w:w="3675" w:type="dxa"/>
+            <w:tcW w:w="3713" w:type="dxa"/>
           </w:tcPr>
           <w:p>
             <w:r>
@@ -3183,7 +3228,7 @@
         </w:tc>
         <w:tc>
           <w:tcPr>
-            <w:tcW w:w="2780" w:type="dxa"/>
+            <w:tcW w:w="2516" w:type="dxa"/>
           </w:tcPr>
           <w:p>
             <w:r>
@@ -3216,27 +3261,58 @@
         </w:tc>
         <w:tc>
           <w:tcPr>
-            <w:tcW w:w="3675" w:type="dxa"/>
-          </w:tcPr>
-          <w:p>
+            <w:tcW w:w="3713" w:type="dxa"/>
+          </w:tcPr>
+          <w:p>
+            <w:pPr>
+              <w:rPr>
+                <w:rStyle w:val="RTiSWDocLiteralText"/>
+              </w:rPr>
+            </w:pPr>
             <w:r>
               <w:t xml:space="preserve">The name of the column in the network table containing node distance.  The distance is the measure from the most downstream node and is used when </w:t>
             </w:r>
-            <w:r>
-              <w:rPr>
-                <w:rStyle w:val="RTiSWDocLiteralText"/>
-              </w:rPr>
-              <w:t>GainMethod=Distance</w:t>
+            <w:proofErr w:type="spellStart"/>
+            <w:r>
+              <w:rPr>
+                <w:rStyle w:val="RTiSWDocLiteralText"/>
+              </w:rPr>
+              <w:t>GainMethod</w:t>
+            </w:r>
+            <w:proofErr w:type="spellEnd"/>
+            <w:r>
+              <w:rPr>
+                <w:rStyle w:val="RTiSWDocLiteralText"/>
+              </w:rPr>
+              <w:t>=Distance</w:t>
             </w:r>
             <w:r>
               <w:t xml:space="preserve"> or </w:t>
             </w:r>
-            <w:r>
-              <w:rPr>
-                <w:rStyle w:val="RTiSWDocLiteralText"/>
-              </w:rPr>
-              <w:t>GainMethod=Rate</w:t>
-            </w:r>
+            <w:proofErr w:type="spellStart"/>
+            <w:r>
+              <w:rPr>
+                <w:rStyle w:val="RTiSWDocLiteralText"/>
+              </w:rPr>
+              <w:t>GainMethod</w:t>
+            </w:r>
+            <w:proofErr w:type="spellEnd"/>
+            <w:r>
+              <w:rPr>
+                <w:rStyle w:val="RTiSWDocLiteralText"/>
+              </w:rPr>
+              <w:t>=</w:t>
+            </w:r>
+          </w:p>
+          <w:p>
+            <w:proofErr w:type="spellStart"/>
+            <w:r>
+              <w:rPr>
+                <w:rStyle w:val="RTiSWDocLiteralText"/>
+              </w:rPr>
+              <w:t>DistanceWeight</w:t>
+            </w:r>
+            <w:proofErr w:type="spellEnd"/>
             <w:r>
               <w:t>.</w:t>
             </w:r>
@@ -3244,17 +3320,45 @@
         </w:tc>
         <w:tc>
           <w:tcPr>
-            <w:tcW w:w="2780" w:type="dxa"/>
-          </w:tcPr>
-          <w:p>
+            <w:tcW w:w="2516" w:type="dxa"/>
+          </w:tcPr>
+          <w:p>
+            <w:pPr>
+              <w:rPr>
+                <w:rStyle w:val="RTiSWDocLiteralText"/>
+              </w:rPr>
+            </w:pPr>
             <w:r>
               <w:t xml:space="preserve">Must be specified when </w:t>
             </w:r>
-            <w:r>
-              <w:rPr>
-                <w:rStyle w:val="RTiSWDocLiteralText"/>
-              </w:rPr>
-              <w:t>GainMethod=Distance</w:t>
+            <w:proofErr w:type="spellStart"/>
+            <w:r>
+              <w:rPr>
+                <w:rStyle w:val="RTiSWDocLiteralText"/>
+              </w:rPr>
+              <w:t>GainMethod</w:t>
+            </w:r>
+            <w:proofErr w:type="spellEnd"/>
+            <w:r>
+              <w:rPr>
+                <w:rStyle w:val="RTiSWDocLiteralText"/>
+              </w:rPr>
+              <w:t>=</w:t>
+            </w:r>
+          </w:p>
+          <w:p>
+            <w:pPr>
+              <w:rPr>
+                <w:rStyle w:val="RTiSWDocLiteralText"/>
+              </w:rPr>
+            </w:pPr>
+            <w:bookmarkStart w:id="1" w:name="_GoBack"/>
+            <w:bookmarkEnd w:id="1"/>
+            <w:r>
+              <w:rPr>
+                <w:rStyle w:val="RTiSWDocLiteralText"/>
+              </w:rPr>
+              <w:t>Distance</w:t>
             </w:r>
             <w:r>
               <w:rPr>
@@ -3265,12 +3369,30 @@
             <w:r>
               <w:t xml:space="preserve">or </w:t>
             </w:r>
-            <w:r>
-              <w:rPr>
-                <w:rStyle w:val="RTiSWDocLiteralText"/>
-              </w:rPr>
-              <w:t>GainMethod=Rate</w:t>
-            </w:r>
+            <w:proofErr w:type="spellStart"/>
+            <w:r>
+              <w:rPr>
+                <w:rStyle w:val="RTiSWDocLiteralText"/>
+              </w:rPr>
+              <w:t>GainMethod</w:t>
+            </w:r>
+            <w:proofErr w:type="spellEnd"/>
+            <w:r>
+              <w:rPr>
+                <w:rStyle w:val="RTiSWDocLiteralText"/>
+              </w:rPr>
+              <w:t>=</w:t>
+            </w:r>
+          </w:p>
+          <w:p>
+            <w:proofErr w:type="spellStart"/>
+            <w:r>
+              <w:rPr>
+                <w:rStyle w:val="RTiSWDocLiteralText"/>
+              </w:rPr>
+              <w:t>DistanceWeight</w:t>
+            </w:r>
+            <w:proofErr w:type="spellEnd"/>
             <w:r>
               <w:t>.</w:t>
             </w:r>
@@ -3301,27 +3423,58 @@
         </w:tc>
         <w:tc>
           <w:tcPr>
-            <w:tcW w:w="3675" w:type="dxa"/>
-          </w:tcPr>
-          <w:p>
+            <w:tcW w:w="3713" w:type="dxa"/>
+          </w:tcPr>
+          <w:p>
+            <w:pPr>
+              <w:rPr>
+                <w:rStyle w:val="RTiSWDocLiteralText"/>
+              </w:rPr>
+            </w:pPr>
             <w:r>
               <w:t xml:space="preserve">The name of the column in the network table containing node weights, which is used to distribute gain/loss when </w:t>
             </w:r>
-            <w:r>
-              <w:rPr>
-                <w:rStyle w:val="RTiSWDocLiteralText"/>
-              </w:rPr>
-              <w:t>GainMethod=Weight</w:t>
+            <w:proofErr w:type="spellStart"/>
+            <w:r>
+              <w:rPr>
+                <w:rStyle w:val="RTiSWDocLiteralText"/>
+              </w:rPr>
+              <w:t>GainMethod</w:t>
+            </w:r>
+            <w:proofErr w:type="spellEnd"/>
+            <w:r>
+              <w:rPr>
+                <w:rStyle w:val="RTiSWDocLiteralText"/>
+              </w:rPr>
+              <w:t>=Weight</w:t>
             </w:r>
             <w:r>
               <w:t xml:space="preserve"> or </w:t>
             </w:r>
-            <w:r>
-              <w:rPr>
-                <w:rStyle w:val="RTiSWDocLiteralText"/>
-              </w:rPr>
-              <w:t>GainMethod=Rate</w:t>
-            </w:r>
+            <w:proofErr w:type="spellStart"/>
+            <w:r>
+              <w:rPr>
+                <w:rStyle w:val="RTiSWDocLiteralText"/>
+              </w:rPr>
+              <w:t>GainMethod</w:t>
+            </w:r>
+            <w:proofErr w:type="spellEnd"/>
+            <w:r>
+              <w:rPr>
+                <w:rStyle w:val="RTiSWDocLiteralText"/>
+              </w:rPr>
+              <w:t>=</w:t>
+            </w:r>
+          </w:p>
+          <w:p>
+            <w:proofErr w:type="spellStart"/>
+            <w:r>
+              <w:rPr>
+                <w:rStyle w:val="RTiSWDocLiteralText"/>
+              </w:rPr>
+              <w:t>DistanceWeight</w:t>
+            </w:r>
+            <w:proofErr w:type="spellEnd"/>
             <w:r>
               <w:t xml:space="preserve"> (in the latter case the weight is the rate to use)</w:t>
             </w:r>
@@ -3332,9 +3485,14 @@
         </w:tc>
         <w:tc>
           <w:tcPr>
-            <w:tcW w:w="2780" w:type="dxa"/>
-          </w:tcPr>
-          <w:p>
+            <w:tcW w:w="2516" w:type="dxa"/>
+          </w:tcPr>
+          <w:p>
+            <w:pPr>
+              <w:rPr>
+                <w:rStyle w:val="RTiSWDocLiteralText"/>
+              </w:rPr>
+            </w:pPr>
             <w:r>
               <w:t xml:space="preserve">If not specified when </w:t>
             </w:r>
@@ -3356,12 +3514,30 @@
             <w:r>
               <w:t xml:space="preserve">  Must be specified when </w:t>
             </w:r>
-            <w:r>
-              <w:rPr>
-                <w:rStyle w:val="RTiSWDocLiteralText"/>
-              </w:rPr>
-              <w:t>GainMethod=Rate</w:t>
-            </w:r>
+            <w:proofErr w:type="spellStart"/>
+            <w:r>
+              <w:rPr>
+                <w:rStyle w:val="RTiSWDocLiteralText"/>
+              </w:rPr>
+              <w:t>GainMethod</w:t>
+            </w:r>
+            <w:proofErr w:type="spellEnd"/>
+            <w:r>
+              <w:rPr>
+                <w:rStyle w:val="RTiSWDocLiteralText"/>
+              </w:rPr>
+              <w:t>=</w:t>
+            </w:r>
+          </w:p>
+          <w:p>
+            <w:proofErr w:type="spellStart"/>
+            <w:r>
+              <w:rPr>
+                <w:rStyle w:val="RTiSWDocLiteralText"/>
+              </w:rPr>
+              <w:t>DistanceWeight</w:t>
+            </w:r>
+            <w:proofErr w:type="spellEnd"/>
             <w:r>
               <w:t>.</w:t>
             </w:r>
@@ -3392,7 +3568,7 @@
         </w:tc>
         <w:tc>
           <w:tcPr>
-            <w:tcW w:w="3675" w:type="dxa"/>
+            <w:tcW w:w="3713" w:type="dxa"/>
           </w:tcPr>
           <w:p>
             <w:r>
@@ -3411,7 +3587,7 @@
         </w:tc>
         <w:tc>
           <w:tcPr>
-            <w:tcW w:w="2780" w:type="dxa"/>
+            <w:tcW w:w="2516" w:type="dxa"/>
           </w:tcPr>
           <w:p>
             <w:r>
@@ -3444,7 +3620,7 @@
         </w:tc>
         <w:tc>
           <w:tcPr>
-            <w:tcW w:w="3675" w:type="dxa"/>
+            <w:tcW w:w="3713" w:type="dxa"/>
           </w:tcPr>
           <w:p>
             <w:pPr>
@@ -3495,7 +3671,7 @@
         </w:tc>
         <w:tc>
           <w:tcPr>
-            <w:tcW w:w="2780" w:type="dxa"/>
+            <w:tcW w:w="2516" w:type="dxa"/>
           </w:tcPr>
           <w:p>
             <w:r>
@@ -3522,73 +3698,79 @@
               <w:rPr>
                 <w:rStyle w:val="RTiSWDocLiteralText"/>
               </w:rPr>
+              <w:t>NodeAddDataType</w:t>
+            </w:r>
+          </w:p>
+        </w:tc>
+        <w:tc>
+          <w:tcPr>
+            <w:tcW w:w="3713" w:type="dxa"/>
+          </w:tcPr>
+          <w:p>
+            <w:r>
+              <w:t>The time series data type to match for the node.</w:t>
+            </w:r>
+            <w:r>
+              <w:t xml:space="preserve">  The data type is used with the </w:t>
+            </w:r>
+            <w:r>
+              <w:rPr>
+                <w:rStyle w:val="RTiSWDocLiteralText"/>
+              </w:rPr>
+              <w:t>NodeID</w:t>
+            </w:r>
+            <w:r>
+              <w:t xml:space="preserve"> as the location ID to match available time series to use as input</w:t>
+            </w:r>
+            <w:r>
+              <w:rPr>
+                <w:highlight w:val="yellow"/>
+              </w:rPr>
+              <w:t xml:space="preserve">.  This </w:t>
+            </w:r>
+            <w:r>
+              <w:rPr>
+                <w:highlight w:val="yellow"/>
+              </w:rPr>
+              <w:t>may</w:t>
+            </w:r>
+            <w:r>
+              <w:rPr>
+                <w:highlight w:val="yellow"/>
+              </w:rPr>
+              <w:t xml:space="preserve"> be </w:t>
+            </w:r>
+            <w:r>
+              <w:rPr>
+                <w:highlight w:val="yellow"/>
+              </w:rPr>
+              <w:t>enhanced to allow a</w:t>
+            </w:r>
+            <w:r>
+              <w:rPr>
+                <w:highlight w:val="yellow"/>
+              </w:rPr>
+              <w:t xml:space="preserve"> TSID pattern like </w:t>
+            </w:r>
+            <w:r>
+              <w:rPr>
+                <w:rStyle w:val="RTiSWDocLiteralText"/>
+                <w:highlight w:val="yellow"/>
+              </w:rPr>
+              <w:t>%L-DivTotal</w:t>
+            </w:r>
+            <w:r>
+              <w:rPr>
+                <w:highlight w:val="yellow"/>
+              </w:rPr>
+              <w:t xml:space="preserve">, to </w:t>
+            </w:r>
+            <w:r>
+              <w:rPr>
+                <w:highlight w:val="yellow"/>
+              </w:rPr>
               <w:lastRenderedPageBreak/>
-              <w:t>NodeAddDataType</w:t>
-            </w:r>
-          </w:p>
-        </w:tc>
-        <w:tc>
-          <w:tcPr>
-            <w:tcW w:w="3675" w:type="dxa"/>
-          </w:tcPr>
-          <w:p>
-            <w:r>
-              <w:t>The time series data type to match for the node.</w:t>
-            </w:r>
-            <w:r>
-              <w:t xml:space="preserve">  The data type is used with the </w:t>
-            </w:r>
-            <w:r>
-              <w:rPr>
-                <w:rStyle w:val="RTiSWDocLiteralText"/>
-              </w:rPr>
-              <w:t>NodeID</w:t>
-            </w:r>
-            <w:r>
-              <w:t xml:space="preserve"> as the location ID to match available time series to use as input</w:t>
-            </w:r>
-            <w:r>
-              <w:rPr>
-                <w:highlight w:val="yellow"/>
-              </w:rPr>
-              <w:t xml:space="preserve">.  This </w:t>
-            </w:r>
-            <w:r>
-              <w:rPr>
-                <w:highlight w:val="yellow"/>
-              </w:rPr>
-              <w:t>may</w:t>
-            </w:r>
-            <w:r>
-              <w:rPr>
-                <w:highlight w:val="yellow"/>
-              </w:rPr>
-              <w:t xml:space="preserve"> be </w:t>
-            </w:r>
-            <w:r>
-              <w:rPr>
-                <w:highlight w:val="yellow"/>
-              </w:rPr>
-              <w:t>enhanced to allow a</w:t>
-            </w:r>
-            <w:r>
-              <w:rPr>
-                <w:highlight w:val="yellow"/>
-              </w:rPr>
-              <w:t xml:space="preserve"> TSID pattern like </w:t>
-            </w:r>
-            <w:r>
-              <w:rPr>
-                <w:rStyle w:val="RTiSWDocLiteralText"/>
-                <w:highlight w:val="yellow"/>
-              </w:rPr>
-              <w:t>%L-DivTotal</w:t>
-            </w:r>
-            <w:r>
-              <w:rPr>
-                <w:highlight w:val="yellow"/>
-              </w:rPr>
-              <w:t>, to allow more flexibility in matching time series</w:t>
+              <w:t>allow more flexibility in matching time series</w:t>
             </w:r>
             <w:r>
               <w:t>.</w:t>
@@ -3597,10 +3779,11 @@
         </w:tc>
         <w:tc>
           <w:tcPr>
-            <w:tcW w:w="2780" w:type="dxa"/>
-          </w:tcPr>
-          <w:p>
-            <w:r>
+            <w:tcW w:w="2516" w:type="dxa"/>
+          </w:tcPr>
+          <w:p>
+            <w:r>
+              <w:lastRenderedPageBreak/>
               <w:t>No additions will occur.</w:t>
             </w:r>
           </w:p>
@@ -3624,13 +3807,14 @@
               <w:rPr>
                 <w:rStyle w:val="RTiSWDocLiteralText"/>
               </w:rPr>
+              <w:lastRenderedPageBreak/>
               <w:t>NodeSubtractTypes</w:t>
             </w:r>
           </w:p>
         </w:tc>
         <w:tc>
           <w:tcPr>
-            <w:tcW w:w="3675" w:type="dxa"/>
+            <w:tcW w:w="3713" w:type="dxa"/>
           </w:tcPr>
           <w:p>
             <w:pPr>
@@ -3669,7 +3853,7 @@
         </w:tc>
         <w:tc>
           <w:tcPr>
-            <w:tcW w:w="2780" w:type="dxa"/>
+            <w:tcW w:w="2516" w:type="dxa"/>
           </w:tcPr>
           <w:p>
             <w:r>
@@ -3702,7 +3886,7 @@
         </w:tc>
         <w:tc>
           <w:tcPr>
-            <w:tcW w:w="3675" w:type="dxa"/>
+            <w:tcW w:w="3713" w:type="dxa"/>
           </w:tcPr>
           <w:p>
             <w:r>
@@ -3755,7 +3939,7 @@
         </w:tc>
         <w:tc>
           <w:tcPr>
-            <w:tcW w:w="2780" w:type="dxa"/>
+            <w:tcW w:w="2516" w:type="dxa"/>
           </w:tcPr>
           <w:p>
             <w:r>
@@ -3788,7 +3972,7 @@
         </w:tc>
         <w:tc>
           <w:tcPr>
-            <w:tcW w:w="3675" w:type="dxa"/>
+            <w:tcW w:w="3713" w:type="dxa"/>
           </w:tcPr>
           <w:p>
             <w:pPr>
@@ -3827,7 +4011,7 @@
         </w:tc>
         <w:tc>
           <w:tcPr>
-            <w:tcW w:w="2780" w:type="dxa"/>
+            <w:tcW w:w="2516" w:type="dxa"/>
           </w:tcPr>
           <w:p>
             <w:r>
@@ -3860,7 +4044,7 @@
         </w:tc>
         <w:tc>
           <w:tcPr>
-            <w:tcW w:w="3675" w:type="dxa"/>
+            <w:tcW w:w="3713" w:type="dxa"/>
           </w:tcPr>
           <w:p>
             <w:r>
@@ -3920,7 +4104,7 @@
         </w:tc>
         <w:tc>
           <w:tcPr>
-            <w:tcW w:w="2780" w:type="dxa"/>
+            <w:tcW w:w="2516" w:type="dxa"/>
           </w:tcPr>
           <w:p>
             <w:r>
@@ -3953,7 +4137,7 @@
         </w:tc>
         <w:tc>
           <w:tcPr>
-            <w:tcW w:w="3675" w:type="dxa"/>
+            <w:tcW w:w="3713" w:type="dxa"/>
           </w:tcPr>
           <w:p>
             <w:pPr>
@@ -3992,7 +4176,7 @@
         </w:tc>
         <w:tc>
           <w:tcPr>
-            <w:tcW w:w="2780" w:type="dxa"/>
+            <w:tcW w:w="2516" w:type="dxa"/>
           </w:tcPr>
           <w:p>
             <w:r>
@@ -4019,14 +4203,13 @@
               <w:rPr>
                 <w:rStyle w:val="RTiSWDocLiteralText"/>
               </w:rPr>
-              <w:lastRenderedPageBreak/>
               <w:t>Interval</w:t>
             </w:r>
           </w:p>
         </w:tc>
         <w:tc>
           <w:tcPr>
-            <w:tcW w:w="3675" w:type="dxa"/>
+            <w:tcW w:w="3713" w:type="dxa"/>
           </w:tcPr>
           <w:p>
             <w:r>
@@ -4036,7 +4219,7 @@
         </w:tc>
         <w:tc>
           <w:tcPr>
-            <w:tcW w:w="2780" w:type="dxa"/>
+            <w:tcW w:w="2516" w:type="dxa"/>
           </w:tcPr>
           <w:p>
             <w:r>
@@ -4069,7 +4252,7 @@
         </w:tc>
         <w:tc>
           <w:tcPr>
-            <w:tcW w:w="3675" w:type="dxa"/>
+            <w:tcW w:w="3713" w:type="dxa"/>
           </w:tcPr>
           <w:p>
             <w:r>
@@ -4088,7 +4271,7 @@
         </w:tc>
         <w:tc>
           <w:tcPr>
-            <w:tcW w:w="2780" w:type="dxa"/>
+            <w:tcW w:w="2516" w:type="dxa"/>
           </w:tcPr>
           <w:p>
             <w:r>
@@ -4115,13 +4298,14 @@
               <w:rPr>
                 <w:rStyle w:val="RTiSWDocLiteralText"/>
               </w:rPr>
+              <w:lastRenderedPageBreak/>
               <w:t>AnalysisEnd</w:t>
             </w:r>
           </w:p>
         </w:tc>
         <w:tc>
           <w:tcPr>
-            <w:tcW w:w="3675" w:type="dxa"/>
+            <w:tcW w:w="3713" w:type="dxa"/>
           </w:tcPr>
           <w:p>
             <w:r>
@@ -4143,7 +4327,7 @@
         </w:tc>
         <w:tc>
           <w:tcPr>
-            <w:tcW w:w="2780" w:type="dxa"/>
+            <w:tcW w:w="2516" w:type="dxa"/>
           </w:tcPr>
           <w:p>
             <w:r>
@@ -4176,7 +4360,7 @@
         </w:tc>
         <w:tc>
           <w:tcPr>
-            <w:tcW w:w="3675" w:type="dxa"/>
+            <w:tcW w:w="3713" w:type="dxa"/>
           </w:tcPr>
           <w:p>
             <w:r>
@@ -4192,7 +4376,7 @@
         </w:tc>
         <w:tc>
           <w:tcPr>
-            <w:tcW w:w="2780" w:type="dxa"/>
+            <w:tcW w:w="2516" w:type="dxa"/>
           </w:tcPr>
           <w:p/>
         </w:tc>
@@ -4221,7 +4405,7 @@
         </w:tc>
         <w:tc>
           <w:tcPr>
-            <w:tcW w:w="3675" w:type="dxa"/>
+            <w:tcW w:w="3713" w:type="dxa"/>
           </w:tcPr>
           <w:p>
             <w:r>
@@ -4296,17 +4480,25 @@
                 <w:numId w:val="6"/>
               </w:numPr>
             </w:pPr>
-            <w:r>
-              <w:rPr>
-                <w:rStyle w:val="RTiSWDocLiteralText"/>
-              </w:rPr>
-              <w:t>Rate</w:t>
-            </w:r>
+            <w:proofErr w:type="spellStart"/>
+            <w:r>
+              <w:rPr>
+                <w:rStyle w:val="RTiSWDocLiteralText"/>
+              </w:rPr>
+              <w:t>DistanceWeight</w:t>
+            </w:r>
+            <w:proofErr w:type="spellEnd"/>
             <w:r>
               <w:t xml:space="preserve"> – p</w:t>
             </w:r>
             <w:r>
-              <w:t>rorate the gain/loss using rate*distance as the weight for each node, where the rate is specified in the weight network table column.  Use this method when the gain/loss rate varies by location and should be represented as a rate.</w:t>
+              <w:t>rorate the gain/loss using distance</w:t>
+            </w:r>
+            <w:r>
+              <w:t>*weight</w:t>
+            </w:r>
+            <w:r>
+              <w:t xml:space="preserve"> as the weight for each node, where the rate is specified in the weight network table column.  Use this method when the gain/loss rate varies by location and should be represented as a rate.</w:t>
             </w:r>
           </w:p>
           <w:p>
@@ -4332,7 +4524,7 @@
         </w:tc>
         <w:tc>
           <w:tcPr>
-            <w:tcW w:w="2780" w:type="dxa"/>
+            <w:tcW w:w="2516" w:type="dxa"/>
           </w:tcPr>
           <w:p>
             <w:pPr>
@@ -4373,7 +4565,7 @@
         </w:tc>
         <w:tc>
           <w:tcPr>
-            <w:tcW w:w="3675" w:type="dxa"/>
+            <w:tcW w:w="3713" w:type="dxa"/>
           </w:tcPr>
           <w:p>
             <w:r>
@@ -4383,7 +4575,7 @@
         </w:tc>
         <w:tc>
           <w:tcPr>
-            <w:tcW w:w="2780" w:type="dxa"/>
+            <w:tcW w:w="2516" w:type="dxa"/>
           </w:tcPr>
           <w:p>
             <w:r>
@@ -4418,7 +4610,6 @@
         <w:rPr>
           <w:color w:val="000000" w:themeColor="text1"/>
         </w:rPr>
-        <w:lastRenderedPageBreak/>
         <w:t>The following command files illustrate how to implement a point flow analysis.  In this case the first command file prepares daily time series using the network as input.  The time series could similarly be provided by other processing procedures, or read from other model input files.</w:t>
       </w:r>
     </w:p>
@@ -4640,6 +4831,7 @@
                 <w:sz w:val="16"/>
                 <w:szCs w:val="16"/>
               </w:rPr>
+              <w:lastRenderedPageBreak/>
               <w:t xml:space="preserve">  </w:t>
             </w:r>
             <w:r>
@@ -5198,8 +5390,6 @@
         </w:rPr>
         <w:t>also</w:t>
       </w:r>
-      <w:bookmarkStart w:id="1" w:name="_GoBack"/>
-      <w:bookmarkEnd w:id="1"/>
       <w:r>
         <w:rPr>
           <w:color w:val="000000" w:themeColor="text1"/>
@@ -5945,7 +6135,7 @@
       <w:rPr>
         <w:noProof/>
       </w:rPr>
-      <w:t>10</w:t>
+      <w:t>12</w:t>
     </w:r>
     <w:r>
       <w:fldChar w:fldCharType="end"/>

</xml_diff>

<commit_message>
Change AnalyzeNetworkPointFlow command editor to use a tabbed pane to save screen real estate.
git-svn-id: file:///cygdrive/C/owf-svnrepos/TSTool-doc/java_142/trunk@791 b0d9ccf4-524f-41ac-9d14-10e14e6031ba
</commit_message>
<xml_diff>
--- a/doc/UserManual/Word/60_Command_AnalyzeNetworkPointFlow.docx
+++ b/doc/UserManual/Word/60_Command_AnalyzeNetworkPointFlow.docx
@@ -54,37 +54,37 @@
         <w:t>2</w:t>
       </w:r>
       <w:r>
+        <w:t>2</w:t>
+      </w:r>
+      <w:r>
+        <w:t>.0</w:t>
+      </w:r>
+      <w:r>
+        <w:t>0</w:t>
+      </w:r>
+      <w:r>
+        <w:t>, 20</w:t>
+      </w:r>
+      <w:r>
         <w:t>1</w:t>
       </w:r>
       <w:r>
-        <w:t>.0</w:t>
-      </w:r>
-      <w:r>
-        <w:t>0</w:t>
-      </w:r>
-      <w:r>
-        <w:t>, 20</w:t>
+        <w:t>3</w:t>
+      </w:r>
+      <w:r>
+        <w:t>-0</w:t>
+      </w:r>
+      <w:r>
+        <w:t>8</w:t>
+      </w:r>
+      <w:r>
+        <w:t>-</w:t>
       </w:r>
       <w:r>
         <w:t>1</w:t>
       </w:r>
       <w:r>
-        <w:t>3</w:t>
-      </w:r>
-      <w:r>
-        <w:t>-0</w:t>
-      </w:r>
-      <w:r>
-        <w:t>7</w:t>
-      </w:r>
-      <w:r>
-        <w:t>-</w:t>
-      </w:r>
-      <w:r>
-        <w:t>1</w:t>
-      </w:r>
-      <w:r>
-        <w:t>3</w:t>
+        <w:t>8</w:t>
       </w:r>
     </w:p>
     <w:p>
@@ -154,6 +154,8 @@
           <w:numId w:val="0"/>
         </w:numPr>
       </w:pPr>
+      <w:bookmarkStart w:id="0" w:name="_GoBack"/>
+      <w:bookmarkEnd w:id="0"/>
     </w:p>
     <w:p>
       <w:pPr>
@@ -1721,6 +1723,7 @@
           <w:ilvl w:val="0"/>
           <w:numId w:val="3"/>
         </w:numPr>
+        <w:ind w:left="360"/>
       </w:pPr>
       <w:r>
         <w:t>The network is navigated from top to bottom.  When a confluence is found (a node with more than one upstream node), each confluence is processed from the top down</w:t>
@@ -1762,6 +1765,7 @@
           <w:ilvl w:val="1"/>
           <w:numId w:val="3"/>
         </w:numPr>
+        <w:ind w:left="1080"/>
       </w:pPr>
       <w:r>
         <w:t xml:space="preserve">The data type for the node (see </w:t>
@@ -1845,6 +1849,7 @@
           <w:ilvl w:val="1"/>
           <w:numId w:val="3"/>
         </w:numPr>
+        <w:ind w:left="1080"/>
       </w:pPr>
       <w:r>
         <w:t>Calculate the node’s inflow:</w:t>
@@ -1856,6 +1861,7 @@
           <w:ilvl w:val="2"/>
           <w:numId w:val="3"/>
         </w:numPr>
+        <w:ind w:left="1800"/>
       </w:pPr>
       <w:r>
         <w:t xml:space="preserve">Node types that set outflow, indicated by the </w:t>
@@ -1897,6 +1903,7 @@
           <w:ilvl w:val="3"/>
           <w:numId w:val="3"/>
         </w:numPr>
+        <w:ind w:left="2520"/>
       </w:pPr>
       <w:r>
         <w:rPr>
@@ -1926,6 +1933,7 @@
           <w:ilvl w:val="2"/>
           <w:numId w:val="3"/>
         </w:numPr>
+        <w:ind w:left="1800"/>
       </w:pPr>
       <w:r>
         <w:t>All other node types:</w:t>
@@ -1937,6 +1945,7 @@
           <w:ilvl w:val="3"/>
           <w:numId w:val="3"/>
         </w:numPr>
+        <w:ind w:left="2520"/>
       </w:pPr>
       <w:r>
         <w:rPr>
@@ -1966,6 +1975,7 @@
           <w:ilvl w:val="1"/>
           <w:numId w:val="3"/>
         </w:numPr>
+        <w:ind w:left="1080"/>
       </w:pPr>
       <w:r>
         <w:t>Calculate the node’s outflow</w:t>
@@ -1980,6 +1990,7 @@
           <w:ilvl w:val="2"/>
           <w:numId w:val="3"/>
         </w:numPr>
+        <w:ind w:left="1800"/>
       </w:pPr>
       <w:r>
         <w:t>Node types that add</w:t>
@@ -2024,6 +2035,7 @@
           <w:ilvl w:val="3"/>
           <w:numId w:val="3"/>
         </w:numPr>
+        <w:ind w:left="2520"/>
       </w:pPr>
       <w:r>
         <w:rPr>
@@ -2050,6 +2062,7 @@
           <w:ilvl w:val="2"/>
           <w:numId w:val="3"/>
         </w:numPr>
+        <w:ind w:left="1800"/>
       </w:pPr>
       <w:r>
         <w:t>Node types that subtract</w:t>
@@ -2100,6 +2113,7 @@
           <w:ilvl w:val="3"/>
           <w:numId w:val="3"/>
         </w:numPr>
+        <w:ind w:left="2520"/>
       </w:pPr>
       <w:r>
         <w:rPr>
@@ -2126,6 +2140,7 @@
           <w:ilvl w:val="2"/>
           <w:numId w:val="3"/>
         </w:numPr>
+        <w:ind w:left="1800"/>
       </w:pPr>
       <w:r>
         <w:lastRenderedPageBreak/>
@@ -2180,6 +2195,7 @@
           <w:ilvl w:val="3"/>
           <w:numId w:val="3"/>
         </w:numPr>
+        <w:ind w:left="2520"/>
       </w:pPr>
       <w:r>
         <w:rPr>
@@ -2203,6 +2219,7 @@
           <w:ilvl w:val="2"/>
           <w:numId w:val="3"/>
         </w:numPr>
+        <w:ind w:left="1800"/>
       </w:pPr>
       <w:r>
         <w:t xml:space="preserve">Node types that </w:t>
@@ -2262,6 +2279,7 @@
           <w:ilvl w:val="3"/>
           <w:numId w:val="3"/>
         </w:numPr>
+        <w:ind w:left="2520"/>
       </w:pPr>
       <w:r>
         <w:rPr>
@@ -2288,6 +2306,7 @@
           <w:ilvl w:val="1"/>
           <w:numId w:val="3"/>
         </w:numPr>
+        <w:ind w:left="1080"/>
       </w:pPr>
       <w:r>
         <w:t xml:space="preserve">For known flow points (e.g., </w:t>
@@ -2308,6 +2327,7 @@
           <w:ilvl w:val="2"/>
           <w:numId w:val="3"/>
         </w:numPr>
+        <w:ind w:left="1800"/>
       </w:pPr>
       <w:r>
         <w:rPr>
@@ -2325,6 +2345,7 @@
           <w:ilvl w:val="1"/>
           <w:numId w:val="3"/>
         </w:numPr>
+        <w:ind w:left="1080"/>
       </w:pPr>
       <w:r>
         <w:t>If gain/loss is being estimated</w:t>
@@ -2375,6 +2396,7 @@
           <w:ilvl w:val="2"/>
           <w:numId w:val="3"/>
         </w:numPr>
+        <w:ind w:left="1800"/>
       </w:pPr>
       <w:r>
         <w:t>First calculate the distribution factor by which the reach gain (see previous step) will be distributed to each node in the reach:</w:t>
@@ -2386,6 +2408,7 @@
           <w:ilvl w:val="3"/>
           <w:numId w:val="7"/>
         </w:numPr>
+        <w:ind w:left="2520"/>
       </w:pPr>
       <w:r>
         <w:t xml:space="preserve">If the </w:t>
@@ -2406,6 +2429,7 @@
           <w:ilvl w:val="3"/>
           <w:numId w:val="7"/>
         </w:numPr>
+        <w:ind w:left="2520"/>
       </w:pPr>
       <w:r>
         <w:t xml:space="preserve">If the </w:t>
@@ -2432,6 +2456,7 @@
           <w:ilvl w:val="3"/>
           <w:numId w:val="7"/>
         </w:numPr>
+        <w:ind w:left="2520"/>
       </w:pPr>
       <w:r>
         <w:t xml:space="preserve">If the </w:t>
@@ -2491,6 +2516,7 @@
           <w:ilvl w:val="3"/>
           <w:numId w:val="7"/>
         </w:numPr>
+        <w:ind w:left="2520"/>
       </w:pPr>
       <w:r>
         <w:t xml:space="preserve">If the </w:t>
@@ -2548,6 +2574,7 @@
           <w:ilvl w:val="2"/>
           <w:numId w:val="7"/>
         </w:numPr>
+        <w:ind w:left="1800"/>
       </w:pPr>
       <w:r>
         <w:t>M</w:t>
@@ -2586,6 +2613,7 @@
           <w:ilvl w:val="2"/>
           <w:numId w:val="7"/>
         </w:numPr>
+        <w:ind w:left="1800"/>
       </w:pPr>
       <w:r>
         <w:t xml:space="preserve">Compute the cumulative gain/loss for the node by summing </w:t>
@@ -2615,6 +2643,7 @@
           <w:ilvl w:val="0"/>
           <w:numId w:val="3"/>
         </w:numPr>
+        <w:ind w:left="360"/>
         <w:rPr>
           <w:highlight w:val="yellow"/>
         </w:rPr>
@@ -2654,6 +2683,11 @@
       </w:r>
     </w:p>
     <w:p/>
+    <w:p>
+      <w:r>
+        <w:br w:type="page"/>
+      </w:r>
+    </w:p>
     <w:p>
       <w:r>
         <w:lastRenderedPageBreak/>
@@ -2853,7 +2887,7 @@
         <w:t>The following dialog is used to edit the command and illustrates the syntax of the command</w:t>
       </w:r>
       <w:r>
-        <w:t>:</w:t>
+        <w:t>.</w:t>
       </w:r>
     </w:p>
     <w:p>
@@ -2878,9 +2912,9 @@
         </w:rPr>
         <w:drawing>
           <wp:inline distT="0" distB="0" distL="0" distR="0">
-            <wp:extent cx="5943600" cy="7383780"/>
-            <wp:effectExtent l="0" t="0" r="0" b="7620"/>
-            <wp:docPr id="8" name="Picture 8"/>
+            <wp:extent cx="5943600" cy="6870700"/>
+            <wp:effectExtent l="0" t="0" r="0" b="6350"/>
+            <wp:docPr id="3" name="Picture 3"/>
             <wp:cNvGraphicFramePr>
               <a:graphicFrameLocks xmlns:a="http://schemas.openxmlformats.org/drawingml/2006/main" noChangeAspect="1"/>
             </wp:cNvGraphicFramePr>
@@ -2888,7 +2922,7 @@
               <a:graphicData uri="http://schemas.openxmlformats.org/drawingml/2006/picture">
                 <pic:pic xmlns:pic="http://schemas.openxmlformats.org/drawingml/2006/picture">
                   <pic:nvPicPr>
-                    <pic:cNvPr id="8" name="command_AnalyzeNetworkPointFlow.png"/>
+                    <pic:cNvPr id="3" name="command_AnalyzeNetworkPointFlow.png"/>
                     <pic:cNvPicPr/>
                   </pic:nvPicPr>
                   <pic:blipFill>
@@ -2906,7 +2940,7 @@
                   <pic:spPr>
                     <a:xfrm>
                       <a:off x="0" y="0"/>
-                      <a:ext cx="5943600" cy="7383780"/>
+                      <a:ext cx="5943600" cy="6870700"/>
                     </a:xfrm>
                     <a:prstGeom prst="rect">
                       <a:avLst/>
@@ -2942,14 +2976,104 @@
           <w:numId w:val="0"/>
         </w:numPr>
       </w:pPr>
-      <w:bookmarkStart w:id="0" w:name="replaceValue"/>
+      <w:bookmarkStart w:id="1" w:name="replaceValue"/>
     </w:p>
     <w:p>
       <w:r>
         <w:br w:type="page"/>
       </w:r>
-      <w:r>
+    </w:p>
+    <w:p>
+      <w:pPr>
+        <w:numPr>
+          <w:ilvl w:val="12"/>
+          <w:numId w:val="0"/>
+        </w:numPr>
+        <w:jc w:val="center"/>
+      </w:pPr>
+      <w:r>
+        <w:rPr>
+          <w:noProof/>
+        </w:rPr>
         <w:lastRenderedPageBreak/>
+        <w:drawing>
+          <wp:inline distT="0" distB="0" distL="0" distR="0" wp14:anchorId="1375AF8A" wp14:editId="24DC02B2">
+            <wp:extent cx="5943600" cy="2830830"/>
+            <wp:effectExtent l="0" t="0" r="0" b="7620"/>
+            <wp:docPr id="6" name="Picture 6"/>
+            <wp:cNvGraphicFramePr>
+              <a:graphicFrameLocks xmlns:a="http://schemas.openxmlformats.org/drawingml/2006/main" noChangeAspect="1"/>
+            </wp:cNvGraphicFramePr>
+            <a:graphic xmlns:a="http://schemas.openxmlformats.org/drawingml/2006/main">
+              <a:graphicData uri="http://schemas.openxmlformats.org/drawingml/2006/picture">
+                <pic:pic xmlns:pic="http://schemas.openxmlformats.org/drawingml/2006/picture">
+                  <pic:nvPicPr>
+                    <pic:cNvPr id="6" name="command_AnalyzeNetworkPointFlow2.png"/>
+                    <pic:cNvPicPr/>
+                  </pic:nvPicPr>
+                  <pic:blipFill>
+                    <a:blip r:embed="rId11">
+                      <a:extLst>
+                        <a:ext uri="{28A0092B-C50C-407E-A947-70E740481C1C}">
+                          <a14:useLocalDpi xmlns:a14="http://schemas.microsoft.com/office/drawing/2010/main" val="0"/>
+                        </a:ext>
+                      </a:extLst>
+                    </a:blip>
+                    <a:stretch>
+                      <a:fillRect/>
+                    </a:stretch>
+                  </pic:blipFill>
+                  <pic:spPr>
+                    <a:xfrm>
+                      <a:off x="0" y="0"/>
+                      <a:ext cx="5943600" cy="2830830"/>
+                    </a:xfrm>
+                    <a:prstGeom prst="rect">
+                      <a:avLst/>
+                    </a:prstGeom>
+                  </pic:spPr>
+                </pic:pic>
+              </a:graphicData>
+            </a:graphic>
+          </wp:inline>
+        </w:drawing>
+      </w:r>
+    </w:p>
+    <w:p>
+      <w:pPr>
+        <w:pStyle w:val="RTiSWDocNote"/>
+      </w:pPr>
+      <w:r>
+        <w:t>AnalyzeNetworkPointFLow</w:t>
+      </w:r>
+      <w:r>
+        <w:t>2</w:t>
+      </w:r>
+    </w:p>
+    <w:p>
+      <w:pPr>
+        <w:pStyle w:val="RTiSWDocFigureTableTitle"/>
+      </w:pPr>
+      <w:proofErr w:type="spellStart"/>
+      <w:proofErr w:type="gramStart"/>
+      <w:r>
+        <w:t>AnalyzeNetworkPointFlow</w:t>
+      </w:r>
+      <w:proofErr w:type="spellEnd"/>
+      <w:r>
+        <w:t>(</w:t>
+      </w:r>
+      <w:proofErr w:type="gramEnd"/>
+      <w:r>
+        <w:t>) Command Editor</w:t>
+      </w:r>
+      <w:r>
+        <w:t xml:space="preserve"> – “Define Node Type Behavior” Tab</w:t>
+      </w:r>
+    </w:p>
+    <w:p/>
+    <w:p>
+      <w:r>
         <w:t>The command syntax is as follows:</w:t>
       </w:r>
     </w:p>
@@ -3011,8 +3135,8 @@
         <w:tblLook w:val="0000" w:firstRow="0" w:lastRow="0" w:firstColumn="0" w:lastColumn="0" w:noHBand="0" w:noVBand="0"/>
       </w:tblPr>
       <w:tblGrid>
-        <w:gridCol w:w="3121"/>
-        <w:gridCol w:w="3713"/>
+        <w:gridCol w:w="2245"/>
+        <w:gridCol w:w="4589"/>
         <w:gridCol w:w="2516"/>
       </w:tblGrid>
       <w:tr>
@@ -3022,7 +3146,7 @@
         </w:trPr>
         <w:tc>
           <w:tcPr>
-            <w:tcW w:w="3121" w:type="dxa"/>
+            <w:tcW w:w="2245" w:type="dxa"/>
             <w:shd w:val="clear" w:color="auto" w:fill="C0C0C0"/>
           </w:tcPr>
           <w:p>
@@ -3036,7 +3160,7 @@
         </w:tc>
         <w:tc>
           <w:tcPr>
-            <w:tcW w:w="3713" w:type="dxa"/>
+            <w:tcW w:w="4589" w:type="dxa"/>
             <w:shd w:val="clear" w:color="auto" w:fill="C0C0C0"/>
           </w:tcPr>
           <w:p>
@@ -3069,25 +3193,27 @@
         </w:trPr>
         <w:tc>
           <w:tcPr>
-            <w:tcW w:w="3121" w:type="dxa"/>
-          </w:tcPr>
-          <w:p>
-            <w:pPr>
-              <w:rPr>
-                <w:rStyle w:val="RTiSWDocLiteralText"/>
-              </w:rPr>
-            </w:pPr>
+            <w:tcW w:w="2245" w:type="dxa"/>
+          </w:tcPr>
+          <w:p>
+            <w:pPr>
+              <w:rPr>
+                <w:rStyle w:val="RTiSWDocLiteralText"/>
+              </w:rPr>
+            </w:pPr>
+            <w:proofErr w:type="spellStart"/>
             <w:r>
               <w:rPr>
                 <w:rStyle w:val="RTiSWDocLiteralText"/>
               </w:rPr>
               <w:t>TableID</w:t>
             </w:r>
-          </w:p>
-        </w:tc>
-        <w:tc>
-          <w:tcPr>
-            <w:tcW w:w="3713" w:type="dxa"/>
+            <w:proofErr w:type="spellEnd"/>
+          </w:p>
+        </w:tc>
+        <w:tc>
+          <w:tcPr>
+            <w:tcW w:w="4589" w:type="dxa"/>
           </w:tcPr>
           <w:p>
             <w:r>
@@ -3118,25 +3244,27 @@
         </w:trPr>
         <w:tc>
           <w:tcPr>
-            <w:tcW w:w="3121" w:type="dxa"/>
-          </w:tcPr>
-          <w:p>
-            <w:pPr>
-              <w:rPr>
-                <w:rStyle w:val="RTiSWDocLiteralText"/>
-              </w:rPr>
-            </w:pPr>
+            <w:tcW w:w="2245" w:type="dxa"/>
+          </w:tcPr>
+          <w:p>
+            <w:pPr>
+              <w:rPr>
+                <w:rStyle w:val="RTiSWDocLiteralText"/>
+              </w:rPr>
+            </w:pPr>
+            <w:proofErr w:type="spellStart"/>
             <w:r>
               <w:rPr>
                 <w:rStyle w:val="RTiSWDocLiteralText"/>
               </w:rPr>
               <w:t>NodeIDColumn</w:t>
             </w:r>
-          </w:p>
-        </w:tc>
-        <w:tc>
-          <w:tcPr>
-            <w:tcW w:w="3713" w:type="dxa"/>
+            <w:proofErr w:type="spellEnd"/>
+          </w:p>
+        </w:tc>
+        <w:tc>
+          <w:tcPr>
+            <w:tcW w:w="4589" w:type="dxa"/>
           </w:tcPr>
           <w:p>
             <w:r>
@@ -3161,25 +3289,27 @@
         </w:trPr>
         <w:tc>
           <w:tcPr>
-            <w:tcW w:w="3121" w:type="dxa"/>
-          </w:tcPr>
-          <w:p>
-            <w:pPr>
-              <w:rPr>
-                <w:rStyle w:val="RTiSWDocLiteralText"/>
-              </w:rPr>
-            </w:pPr>
+            <w:tcW w:w="2245" w:type="dxa"/>
+          </w:tcPr>
+          <w:p>
+            <w:pPr>
+              <w:rPr>
+                <w:rStyle w:val="RTiSWDocLiteralText"/>
+              </w:rPr>
+            </w:pPr>
+            <w:proofErr w:type="spellStart"/>
             <w:r>
               <w:rPr>
                 <w:rStyle w:val="RTiSWDocLiteralText"/>
               </w:rPr>
               <w:t>NodeNameColumn</w:t>
             </w:r>
-          </w:p>
-        </w:tc>
-        <w:tc>
-          <w:tcPr>
-            <w:tcW w:w="3713" w:type="dxa"/>
+            <w:proofErr w:type="spellEnd"/>
+          </w:p>
+        </w:tc>
+        <w:tc>
+          <w:tcPr>
+            <w:tcW w:w="4589" w:type="dxa"/>
           </w:tcPr>
           <w:p>
             <w:r>
@@ -3200,25 +3330,27 @@
         </w:trPr>
         <w:tc>
           <w:tcPr>
-            <w:tcW w:w="3121" w:type="dxa"/>
-          </w:tcPr>
-          <w:p>
-            <w:pPr>
-              <w:rPr>
-                <w:rStyle w:val="RTiSWDocLiteralText"/>
-              </w:rPr>
-            </w:pPr>
+            <w:tcW w:w="2245" w:type="dxa"/>
+          </w:tcPr>
+          <w:p>
+            <w:pPr>
+              <w:rPr>
+                <w:rStyle w:val="RTiSWDocLiteralText"/>
+              </w:rPr>
+            </w:pPr>
+            <w:proofErr w:type="spellStart"/>
             <w:r>
               <w:rPr>
                 <w:rStyle w:val="RTiSWDocLiteralText"/>
               </w:rPr>
               <w:t>NodeTypeColumn</w:t>
             </w:r>
-          </w:p>
-        </w:tc>
-        <w:tc>
-          <w:tcPr>
-            <w:tcW w:w="3713" w:type="dxa"/>
+            <w:proofErr w:type="spellEnd"/>
+          </w:p>
+        </w:tc>
+        <w:tc>
+          <w:tcPr>
+            <w:tcW w:w="4589" w:type="dxa"/>
           </w:tcPr>
           <w:p>
             <w:r>
@@ -3243,25 +3375,40 @@
         </w:trPr>
         <w:tc>
           <w:tcPr>
-            <w:tcW w:w="3121" w:type="dxa"/>
-          </w:tcPr>
-          <w:p>
-            <w:pPr>
-              <w:rPr>
-                <w:rStyle w:val="RTiSWDocLiteralText"/>
-              </w:rPr>
-            </w:pPr>
-            <w:r>
-              <w:rPr>
-                <w:rStyle w:val="RTiSWDocLiteralText"/>
-              </w:rPr>
-              <w:t>NodeDistanceColumn</w:t>
-            </w:r>
-          </w:p>
-        </w:tc>
-        <w:tc>
-          <w:tcPr>
-            <w:tcW w:w="3713" w:type="dxa"/>
+            <w:tcW w:w="2245" w:type="dxa"/>
+          </w:tcPr>
+          <w:p>
+            <w:pPr>
+              <w:rPr>
+                <w:rStyle w:val="RTiSWDocLiteralText"/>
+              </w:rPr>
+            </w:pPr>
+            <w:proofErr w:type="spellStart"/>
+            <w:r>
+              <w:rPr>
+                <w:rStyle w:val="RTiSWDocLiteralText"/>
+              </w:rPr>
+              <w:t>NodeDistance</w:t>
+            </w:r>
+            <w:proofErr w:type="spellEnd"/>
+          </w:p>
+          <w:p>
+            <w:pPr>
+              <w:rPr>
+                <w:rStyle w:val="RTiSWDocLiteralText"/>
+              </w:rPr>
+            </w:pPr>
+            <w:r>
+              <w:rPr>
+                <w:rStyle w:val="RTiSWDocLiteralText"/>
+              </w:rPr>
+              <w:t>Column</w:t>
+            </w:r>
+          </w:p>
+        </w:tc>
+        <w:tc>
+          <w:tcPr>
+            <w:tcW w:w="4589" w:type="dxa"/>
           </w:tcPr>
           <w:p>
             <w:pPr>
@@ -3352,8 +3499,6 @@
                 <w:rStyle w:val="RTiSWDocLiteralText"/>
               </w:rPr>
             </w:pPr>
-            <w:bookmarkStart w:id="1" w:name="_GoBack"/>
-            <w:bookmarkEnd w:id="1"/>
             <w:r>
               <w:rPr>
                 <w:rStyle w:val="RTiSWDocLiteralText"/>
@@ -3405,25 +3550,40 @@
         </w:trPr>
         <w:tc>
           <w:tcPr>
-            <w:tcW w:w="3121" w:type="dxa"/>
-          </w:tcPr>
-          <w:p>
-            <w:pPr>
-              <w:rPr>
-                <w:rStyle w:val="RTiSWDocLiteralText"/>
-              </w:rPr>
-            </w:pPr>
-            <w:r>
-              <w:rPr>
-                <w:rStyle w:val="RTiSWDocLiteralText"/>
-              </w:rPr>
-              <w:t>NodeWeightColumn</w:t>
-            </w:r>
-          </w:p>
-        </w:tc>
-        <w:tc>
-          <w:tcPr>
-            <w:tcW w:w="3713" w:type="dxa"/>
+            <w:tcW w:w="2245" w:type="dxa"/>
+          </w:tcPr>
+          <w:p>
+            <w:pPr>
+              <w:rPr>
+                <w:rStyle w:val="RTiSWDocLiteralText"/>
+              </w:rPr>
+            </w:pPr>
+            <w:proofErr w:type="spellStart"/>
+            <w:r>
+              <w:rPr>
+                <w:rStyle w:val="RTiSWDocLiteralText"/>
+              </w:rPr>
+              <w:t>NodeWeight</w:t>
+            </w:r>
+            <w:proofErr w:type="spellEnd"/>
+          </w:p>
+          <w:p>
+            <w:pPr>
+              <w:rPr>
+                <w:rStyle w:val="RTiSWDocLiteralText"/>
+              </w:rPr>
+            </w:pPr>
+            <w:r>
+              <w:rPr>
+                <w:rStyle w:val="RTiSWDocLiteralText"/>
+              </w:rPr>
+              <w:t>Column</w:t>
+            </w:r>
+          </w:p>
+        </w:tc>
+        <w:tc>
+          <w:tcPr>
+            <w:tcW w:w="4589" w:type="dxa"/>
           </w:tcPr>
           <w:p>
             <w:pPr>
@@ -3496,11 +3656,19 @@
             <w:r>
               <w:t xml:space="preserve">If not specified when </w:t>
             </w:r>
-            <w:r>
-              <w:rPr>
-                <w:rStyle w:val="RTiSWDocLiteralText"/>
-              </w:rPr>
-              <w:t>GainMethod=</w:t>
+            <w:proofErr w:type="spellStart"/>
+            <w:r>
+              <w:rPr>
+                <w:rStyle w:val="RTiSWDocLiteralText"/>
+              </w:rPr>
+              <w:t>GainMethod</w:t>
+            </w:r>
+            <w:proofErr w:type="spellEnd"/>
+            <w:r>
+              <w:rPr>
+                <w:rStyle w:val="RTiSWDocLiteralText"/>
+              </w:rPr>
+              <w:t>=</w:t>
             </w:r>
             <w:r>
               <w:rPr>
@@ -3550,25 +3718,41 @@
         </w:trPr>
         <w:tc>
           <w:tcPr>
-            <w:tcW w:w="3121" w:type="dxa"/>
-          </w:tcPr>
-          <w:p>
-            <w:pPr>
-              <w:rPr>
-                <w:rStyle w:val="RTiSWDocLiteralText"/>
-              </w:rPr>
-            </w:pPr>
-            <w:r>
-              <w:rPr>
-                <w:rStyle w:val="RTiSWDocLiteralText"/>
-              </w:rPr>
-              <w:t>DownstreamNodeIDColumn</w:t>
-            </w:r>
-          </w:p>
-        </w:tc>
-        <w:tc>
-          <w:tcPr>
-            <w:tcW w:w="3713" w:type="dxa"/>
+            <w:tcW w:w="2245" w:type="dxa"/>
+          </w:tcPr>
+          <w:p>
+            <w:pPr>
+              <w:rPr>
+                <w:rStyle w:val="RTiSWDocLiteralText"/>
+              </w:rPr>
+            </w:pPr>
+            <w:r>
+              <w:rPr>
+                <w:rStyle w:val="RTiSWDocLiteralText"/>
+              </w:rPr>
+              <w:lastRenderedPageBreak/>
+              <w:t>Downstream</w:t>
+            </w:r>
+          </w:p>
+          <w:p>
+            <w:pPr>
+              <w:rPr>
+                <w:rStyle w:val="RTiSWDocLiteralText"/>
+              </w:rPr>
+            </w:pPr>
+            <w:proofErr w:type="spellStart"/>
+            <w:r>
+              <w:rPr>
+                <w:rStyle w:val="RTiSWDocLiteralText"/>
+              </w:rPr>
+              <w:t>NodeIDColumn</w:t>
+            </w:r>
+            <w:proofErr w:type="spellEnd"/>
+          </w:p>
+        </w:tc>
+        <w:tc>
+          <w:tcPr>
+            <w:tcW w:w="4589" w:type="dxa"/>
           </w:tcPr>
           <w:p>
             <w:r>
@@ -3602,25 +3786,27 @@
         </w:trPr>
         <w:tc>
           <w:tcPr>
-            <w:tcW w:w="3121" w:type="dxa"/>
-          </w:tcPr>
-          <w:p>
-            <w:pPr>
-              <w:rPr>
-                <w:rStyle w:val="RTiSWDocLiteralText"/>
-              </w:rPr>
-            </w:pPr>
+            <w:tcW w:w="2245" w:type="dxa"/>
+          </w:tcPr>
+          <w:p>
+            <w:pPr>
+              <w:rPr>
+                <w:rStyle w:val="RTiSWDocLiteralText"/>
+              </w:rPr>
+            </w:pPr>
+            <w:proofErr w:type="spellStart"/>
             <w:r>
               <w:rPr>
                 <w:rStyle w:val="RTiSWDocLiteralText"/>
               </w:rPr>
               <w:t>NodeAddTypes</w:t>
             </w:r>
-          </w:p>
-        </w:tc>
-        <w:tc>
-          <w:tcPr>
-            <w:tcW w:w="3713" w:type="dxa"/>
+            <w:proofErr w:type="spellEnd"/>
+          </w:p>
+        </w:tc>
+        <w:tc>
+          <w:tcPr>
+            <w:tcW w:w="4589" w:type="dxa"/>
           </w:tcPr>
           <w:p>
             <w:pPr>
@@ -3652,6 +3838,7 @@
             <w:r>
               <w:t xml:space="preserve">.  The </w:t>
             </w:r>
+            <w:proofErr w:type="spellStart"/>
             <w:r>
               <w:rPr>
                 <w:rStyle w:val="RTiSWDocLiteralText"/>
@@ -3664,6 +3851,7 @@
               </w:rPr>
               <w:t>Column</w:t>
             </w:r>
+            <w:proofErr w:type="spellEnd"/>
             <w:r>
               <w:t xml:space="preserve"> table column is checked to determine the type for each node in the network.</w:t>
             </w:r>
@@ -3686,25 +3874,27 @@
         </w:trPr>
         <w:tc>
           <w:tcPr>
-            <w:tcW w:w="3121" w:type="dxa"/>
-          </w:tcPr>
-          <w:p>
-            <w:pPr>
-              <w:rPr>
-                <w:rStyle w:val="RTiSWDocLiteralText"/>
-              </w:rPr>
-            </w:pPr>
+            <w:tcW w:w="2245" w:type="dxa"/>
+          </w:tcPr>
+          <w:p>
+            <w:pPr>
+              <w:rPr>
+                <w:rStyle w:val="RTiSWDocLiteralText"/>
+              </w:rPr>
+            </w:pPr>
+            <w:proofErr w:type="spellStart"/>
             <w:r>
               <w:rPr>
                 <w:rStyle w:val="RTiSWDocLiteralText"/>
               </w:rPr>
               <w:t>NodeAddDataType</w:t>
             </w:r>
-          </w:p>
-        </w:tc>
-        <w:tc>
-          <w:tcPr>
-            <w:tcW w:w="3713" w:type="dxa"/>
+            <w:proofErr w:type="spellEnd"/>
+          </w:p>
+        </w:tc>
+        <w:tc>
+          <w:tcPr>
+            <w:tcW w:w="4589" w:type="dxa"/>
           </w:tcPr>
           <w:p>
             <w:r>
@@ -3713,12 +3903,14 @@
             <w:r>
               <w:t xml:space="preserve">  The data type is used with the </w:t>
             </w:r>
+            <w:proofErr w:type="spellStart"/>
             <w:r>
               <w:rPr>
                 <w:rStyle w:val="RTiSWDocLiteralText"/>
               </w:rPr>
               <w:t>NodeID</w:t>
             </w:r>
+            <w:proofErr w:type="spellEnd"/>
             <w:r>
               <w:t xml:space="preserve"> as the location ID to match available time series to use as input</w:t>
             </w:r>
@@ -3757,20 +3949,22 @@
                 <w:rStyle w:val="RTiSWDocLiteralText"/>
                 <w:highlight w:val="yellow"/>
               </w:rPr>
-              <w:t>%L-DivTotal</w:t>
-            </w:r>
-            <w:r>
-              <w:rPr>
+              <w:t>%L-</w:t>
+            </w:r>
+            <w:proofErr w:type="spellStart"/>
+            <w:r>
+              <w:rPr>
+                <w:rStyle w:val="RTiSWDocLiteralText"/>
                 <w:highlight w:val="yellow"/>
               </w:rPr>
-              <w:t xml:space="preserve">, to </w:t>
-            </w:r>
+              <w:t>DivTotal</w:t>
+            </w:r>
+            <w:proofErr w:type="spellEnd"/>
             <w:r>
               <w:rPr>
                 <w:highlight w:val="yellow"/>
               </w:rPr>
-              <w:lastRenderedPageBreak/>
-              <w:t>allow more flexibility in matching time series</w:t>
+              <w:t>, to allow more flexibility in matching time series</w:t>
             </w:r>
             <w:r>
               <w:t>.</w:t>
@@ -3783,7 +3977,6 @@
           </w:tcPr>
           <w:p>
             <w:r>
-              <w:lastRenderedPageBreak/>
               <w:t>No additions will occur.</w:t>
             </w:r>
           </w:p>
@@ -3795,26 +3988,40 @@
         </w:trPr>
         <w:tc>
           <w:tcPr>
-            <w:tcW w:w="3121" w:type="dxa"/>
-          </w:tcPr>
-          <w:p>
-            <w:pPr>
-              <w:rPr>
-                <w:rStyle w:val="RTiSWDocLiteralText"/>
-              </w:rPr>
-            </w:pPr>
-            <w:r>
-              <w:rPr>
-                <w:rStyle w:val="RTiSWDocLiteralText"/>
-              </w:rPr>
-              <w:lastRenderedPageBreak/>
-              <w:t>NodeSubtractTypes</w:t>
-            </w:r>
-          </w:p>
-        </w:tc>
-        <w:tc>
-          <w:tcPr>
-            <w:tcW w:w="3713" w:type="dxa"/>
+            <w:tcW w:w="2245" w:type="dxa"/>
+          </w:tcPr>
+          <w:p>
+            <w:pPr>
+              <w:rPr>
+                <w:rStyle w:val="RTiSWDocLiteralText"/>
+              </w:rPr>
+            </w:pPr>
+            <w:proofErr w:type="spellStart"/>
+            <w:r>
+              <w:rPr>
+                <w:rStyle w:val="RTiSWDocLiteralText"/>
+              </w:rPr>
+              <w:t>NodeSubtract</w:t>
+            </w:r>
+            <w:proofErr w:type="spellEnd"/>
+          </w:p>
+          <w:p>
+            <w:pPr>
+              <w:rPr>
+                <w:rStyle w:val="RTiSWDocLiteralText"/>
+              </w:rPr>
+            </w:pPr>
+            <w:r>
+              <w:rPr>
+                <w:rStyle w:val="RTiSWDocLiteralText"/>
+              </w:rPr>
+              <w:t>Types</w:t>
+            </w:r>
+          </w:p>
+        </w:tc>
+        <w:tc>
+          <w:tcPr>
+            <w:tcW w:w="4589" w:type="dxa"/>
           </w:tcPr>
           <w:p>
             <w:pPr>
@@ -3834,6 +4041,7 @@
             <w:r>
               <w:t xml:space="preserve"> node type in the above table example.  The </w:t>
             </w:r>
+            <w:proofErr w:type="spellStart"/>
             <w:r>
               <w:rPr>
                 <w:rStyle w:val="RTiSWDocLiteralText"/>
@@ -3846,6 +4054,7 @@
               </w:rPr>
               <w:t>Column</w:t>
             </w:r>
+            <w:proofErr w:type="spellEnd"/>
             <w:r>
               <w:t xml:space="preserve"> table column is checked to determine the type for each node in the network.</w:t>
             </w:r>
@@ -3868,25 +4077,42 @@
         </w:trPr>
         <w:tc>
           <w:tcPr>
-            <w:tcW w:w="3121" w:type="dxa"/>
-          </w:tcPr>
-          <w:p>
-            <w:pPr>
-              <w:rPr>
-                <w:rStyle w:val="RTiSWDocLiteralText"/>
-              </w:rPr>
-            </w:pPr>
-            <w:r>
-              <w:rPr>
-                <w:rStyle w:val="RTiSWDocLiteralText"/>
-              </w:rPr>
-              <w:t>NodeSubtractDataType</w:t>
-            </w:r>
-          </w:p>
-        </w:tc>
-        <w:tc>
-          <w:tcPr>
-            <w:tcW w:w="3713" w:type="dxa"/>
+            <w:tcW w:w="2245" w:type="dxa"/>
+          </w:tcPr>
+          <w:p>
+            <w:pPr>
+              <w:rPr>
+                <w:rStyle w:val="RTiSWDocLiteralText"/>
+              </w:rPr>
+            </w:pPr>
+            <w:proofErr w:type="spellStart"/>
+            <w:r>
+              <w:rPr>
+                <w:rStyle w:val="RTiSWDocLiteralText"/>
+              </w:rPr>
+              <w:t>NodeSubtract</w:t>
+            </w:r>
+            <w:proofErr w:type="spellEnd"/>
+          </w:p>
+          <w:p>
+            <w:pPr>
+              <w:rPr>
+                <w:rStyle w:val="RTiSWDocLiteralText"/>
+              </w:rPr>
+            </w:pPr>
+            <w:proofErr w:type="spellStart"/>
+            <w:r>
+              <w:rPr>
+                <w:rStyle w:val="RTiSWDocLiteralText"/>
+              </w:rPr>
+              <w:t>DataType</w:t>
+            </w:r>
+            <w:proofErr w:type="spellEnd"/>
+          </w:p>
+        </w:tc>
+        <w:tc>
+          <w:tcPr>
+            <w:tcW w:w="4589" w:type="dxa"/>
           </w:tcPr>
           <w:p>
             <w:r>
@@ -3954,25 +4180,40 @@
         </w:trPr>
         <w:tc>
           <w:tcPr>
-            <w:tcW w:w="3121" w:type="dxa"/>
-          </w:tcPr>
-          <w:p>
-            <w:pPr>
-              <w:rPr>
-                <w:rStyle w:val="RTiSWDocLiteralText"/>
-              </w:rPr>
-            </w:pPr>
-            <w:r>
-              <w:rPr>
-                <w:rStyle w:val="RTiSWDocLiteralText"/>
-              </w:rPr>
-              <w:t>NodeOutflowTypes</w:t>
-            </w:r>
-          </w:p>
-        </w:tc>
-        <w:tc>
-          <w:tcPr>
-            <w:tcW w:w="3713" w:type="dxa"/>
+            <w:tcW w:w="2245" w:type="dxa"/>
+          </w:tcPr>
+          <w:p>
+            <w:pPr>
+              <w:rPr>
+                <w:rStyle w:val="RTiSWDocLiteralText"/>
+              </w:rPr>
+            </w:pPr>
+            <w:proofErr w:type="spellStart"/>
+            <w:r>
+              <w:rPr>
+                <w:rStyle w:val="RTiSWDocLiteralText"/>
+              </w:rPr>
+              <w:t>NodeOutflow</w:t>
+            </w:r>
+            <w:proofErr w:type="spellEnd"/>
+          </w:p>
+          <w:p>
+            <w:pPr>
+              <w:rPr>
+                <w:rStyle w:val="RTiSWDocLiteralText"/>
+              </w:rPr>
+            </w:pPr>
+            <w:r>
+              <w:rPr>
+                <w:rStyle w:val="RTiSWDocLiteralText"/>
+              </w:rPr>
+              <w:t>Types</w:t>
+            </w:r>
+          </w:p>
+        </w:tc>
+        <w:tc>
+          <w:tcPr>
+            <w:tcW w:w="4589" w:type="dxa"/>
           </w:tcPr>
           <w:p>
             <w:pPr>
@@ -4026,25 +4267,42 @@
         </w:trPr>
         <w:tc>
           <w:tcPr>
-            <w:tcW w:w="3121" w:type="dxa"/>
-          </w:tcPr>
-          <w:p>
-            <w:pPr>
-              <w:rPr>
-                <w:rStyle w:val="RTiSWDocLiteralText"/>
-              </w:rPr>
-            </w:pPr>
-            <w:r>
-              <w:rPr>
-                <w:rStyle w:val="RTiSWDocLiteralText"/>
-              </w:rPr>
-              <w:t>NodeOutflowDataType</w:t>
-            </w:r>
-          </w:p>
-        </w:tc>
-        <w:tc>
-          <w:tcPr>
-            <w:tcW w:w="3713" w:type="dxa"/>
+            <w:tcW w:w="2245" w:type="dxa"/>
+          </w:tcPr>
+          <w:p>
+            <w:pPr>
+              <w:rPr>
+                <w:rStyle w:val="RTiSWDocLiteralText"/>
+              </w:rPr>
+            </w:pPr>
+            <w:proofErr w:type="spellStart"/>
+            <w:r>
+              <w:rPr>
+                <w:rStyle w:val="RTiSWDocLiteralText"/>
+              </w:rPr>
+              <w:t>NodeOutflow</w:t>
+            </w:r>
+            <w:proofErr w:type="spellEnd"/>
+          </w:p>
+          <w:p>
+            <w:pPr>
+              <w:rPr>
+                <w:rStyle w:val="RTiSWDocLiteralText"/>
+              </w:rPr>
+            </w:pPr>
+            <w:proofErr w:type="spellStart"/>
+            <w:r>
+              <w:rPr>
+                <w:rStyle w:val="RTiSWDocLiteralText"/>
+              </w:rPr>
+              <w:t>DataType</w:t>
+            </w:r>
+            <w:proofErr w:type="spellEnd"/>
+          </w:p>
+        </w:tc>
+        <w:tc>
+          <w:tcPr>
+            <w:tcW w:w="4589" w:type="dxa"/>
           </w:tcPr>
           <w:p>
             <w:r>
@@ -4119,25 +4377,42 @@
         </w:trPr>
         <w:tc>
           <w:tcPr>
-            <w:tcW w:w="3121" w:type="dxa"/>
-          </w:tcPr>
-          <w:p>
-            <w:pPr>
-              <w:rPr>
-                <w:rStyle w:val="RTiSWDocLiteralText"/>
-              </w:rPr>
-            </w:pPr>
-            <w:r>
-              <w:rPr>
-                <w:rStyle w:val="RTiSWDocLiteralText"/>
-              </w:rPr>
-              <w:t>NodeFlowThroughTypes</w:t>
-            </w:r>
-          </w:p>
-        </w:tc>
-        <w:tc>
-          <w:tcPr>
-            <w:tcW w:w="3713" w:type="dxa"/>
+            <w:tcW w:w="2245" w:type="dxa"/>
+          </w:tcPr>
+          <w:p>
+            <w:pPr>
+              <w:rPr>
+                <w:rStyle w:val="RTiSWDocLiteralText"/>
+              </w:rPr>
+            </w:pPr>
+            <w:proofErr w:type="spellStart"/>
+            <w:r>
+              <w:rPr>
+                <w:rStyle w:val="RTiSWDocLiteralText"/>
+              </w:rPr>
+              <w:t>NodeFlow</w:t>
+            </w:r>
+            <w:proofErr w:type="spellEnd"/>
+          </w:p>
+          <w:p>
+            <w:pPr>
+              <w:rPr>
+                <w:rStyle w:val="RTiSWDocLiteralText"/>
+              </w:rPr>
+            </w:pPr>
+            <w:proofErr w:type="spellStart"/>
+            <w:r>
+              <w:rPr>
+                <w:rStyle w:val="RTiSWDocLiteralText"/>
+              </w:rPr>
+              <w:t>ThroughTypes</w:t>
+            </w:r>
+            <w:proofErr w:type="spellEnd"/>
+          </w:p>
+        </w:tc>
+        <w:tc>
+          <w:tcPr>
+            <w:tcW w:w="4589" w:type="dxa"/>
           </w:tcPr>
           <w:p>
             <w:pPr>
@@ -4191,25 +4466,26 @@
         </w:trPr>
         <w:tc>
           <w:tcPr>
-            <w:tcW w:w="3121" w:type="dxa"/>
-          </w:tcPr>
-          <w:p>
-            <w:pPr>
-              <w:rPr>
-                <w:rStyle w:val="RTiSWDocLiteralText"/>
-              </w:rPr>
-            </w:pPr>
-            <w:r>
-              <w:rPr>
-                <w:rStyle w:val="RTiSWDocLiteralText"/>
-              </w:rPr>
+            <w:tcW w:w="2245" w:type="dxa"/>
+          </w:tcPr>
+          <w:p>
+            <w:pPr>
+              <w:rPr>
+                <w:rStyle w:val="RTiSWDocLiteralText"/>
+              </w:rPr>
+            </w:pPr>
+            <w:r>
+              <w:rPr>
+                <w:rStyle w:val="RTiSWDocLiteralText"/>
+              </w:rPr>
+              <w:lastRenderedPageBreak/>
               <w:t>Interval</w:t>
             </w:r>
           </w:p>
         </w:tc>
         <w:tc>
           <w:tcPr>
-            <w:tcW w:w="3713" w:type="dxa"/>
+            <w:tcW w:w="4589" w:type="dxa"/>
           </w:tcPr>
           <w:p>
             <w:r>
@@ -4234,7 +4510,7 @@
         </w:trPr>
         <w:tc>
           <w:tcPr>
-            <w:tcW w:w="3121" w:type="dxa"/>
+            <w:tcW w:w="2245" w:type="dxa"/>
           </w:tcPr>
           <w:p>
             <w:pPr>
@@ -4252,7 +4528,7 @@
         </w:tc>
         <w:tc>
           <w:tcPr>
-            <w:tcW w:w="3713" w:type="dxa"/>
+            <w:tcW w:w="4589" w:type="dxa"/>
           </w:tcPr>
           <w:p>
             <w:r>
@@ -4286,26 +4562,25 @@
         </w:trPr>
         <w:tc>
           <w:tcPr>
-            <w:tcW w:w="3121" w:type="dxa"/>
-          </w:tcPr>
-          <w:p>
-            <w:pPr>
-              <w:rPr>
-                <w:rStyle w:val="RTiSWDocLiteralText"/>
-              </w:rPr>
-            </w:pPr>
-            <w:r>
-              <w:rPr>
-                <w:rStyle w:val="RTiSWDocLiteralText"/>
-              </w:rPr>
-              <w:lastRenderedPageBreak/>
+            <w:tcW w:w="2245" w:type="dxa"/>
+          </w:tcPr>
+          <w:p>
+            <w:pPr>
+              <w:rPr>
+                <w:rStyle w:val="RTiSWDocLiteralText"/>
+              </w:rPr>
+            </w:pPr>
+            <w:r>
+              <w:rPr>
+                <w:rStyle w:val="RTiSWDocLiteralText"/>
+              </w:rPr>
               <w:t>AnalysisEnd</w:t>
             </w:r>
           </w:p>
         </w:tc>
         <w:tc>
           <w:tcPr>
-            <w:tcW w:w="3713" w:type="dxa"/>
+            <w:tcW w:w="4589" w:type="dxa"/>
           </w:tcPr>
           <w:p>
             <w:r>
@@ -4342,7 +4617,7 @@
         </w:trPr>
         <w:tc>
           <w:tcPr>
-            <w:tcW w:w="3121" w:type="dxa"/>
+            <w:tcW w:w="2245" w:type="dxa"/>
           </w:tcPr>
           <w:p>
             <w:pPr>
@@ -4360,7 +4635,7 @@
         </w:tc>
         <w:tc>
           <w:tcPr>
-            <w:tcW w:w="3713" w:type="dxa"/>
+            <w:tcW w:w="4589" w:type="dxa"/>
           </w:tcPr>
           <w:p>
             <w:r>
@@ -4387,7 +4662,7 @@
         </w:trPr>
         <w:tc>
           <w:tcPr>
-            <w:tcW w:w="3121" w:type="dxa"/>
+            <w:tcW w:w="2245" w:type="dxa"/>
           </w:tcPr>
           <w:p>
             <w:pPr>
@@ -4405,7 +4680,7 @@
         </w:tc>
         <w:tc>
           <w:tcPr>
-            <w:tcW w:w="3713" w:type="dxa"/>
+            <w:tcW w:w="4589" w:type="dxa"/>
           </w:tcPr>
           <w:p>
             <w:r>
@@ -4547,7 +4822,7 @@
         </w:trPr>
         <w:tc>
           <w:tcPr>
-            <w:tcW w:w="3121" w:type="dxa"/>
+            <w:tcW w:w="2245" w:type="dxa"/>
           </w:tcPr>
           <w:p>
             <w:pPr>
@@ -4565,7 +4840,7 @@
         </w:tc>
         <w:tc>
           <w:tcPr>
-            <w:tcW w:w="3713" w:type="dxa"/>
+            <w:tcW w:w="4589" w:type="dxa"/>
           </w:tcPr>
           <w:p>
             <w:r>
@@ -4584,7 +4859,7 @@
           </w:p>
         </w:tc>
       </w:tr>
-      <w:bookmarkEnd w:id="0"/>
+      <w:bookmarkEnd w:id="1"/>
     </w:tbl>
     <w:p>
       <w:pPr>
@@ -4831,32 +5106,32 @@
                 <w:sz w:val="16"/>
                 <w:szCs w:val="16"/>
               </w:rPr>
+              <w:t xml:space="preserve">  </w:t>
+            </w:r>
+            <w:r>
+              <w:rPr>
+                <w:rStyle w:val="RTiSWDocLiteralTextInput"/>
+                <w:sz w:val="16"/>
+                <w:szCs w:val="16"/>
+              </w:rPr>
+              <w:t>ColumnMap="NodeID:StreamGageID",ColumnFilters="NodeType:StreamGage")</w:t>
+            </w:r>
+          </w:p>
+          <w:p>
+            <w:pPr>
+              <w:rPr>
+                <w:rStyle w:val="RTiSWDocLiteralTextInput"/>
+                <w:sz w:val="16"/>
+                <w:szCs w:val="16"/>
+              </w:rPr>
+            </w:pPr>
+            <w:r>
+              <w:rPr>
+                <w:rStyle w:val="RTiSWDocLiteralTextInput"/>
+                <w:sz w:val="16"/>
+                <w:szCs w:val="16"/>
+              </w:rPr>
               <w:lastRenderedPageBreak/>
-              <w:t xml:space="preserve">  </w:t>
-            </w:r>
-            <w:r>
-              <w:rPr>
-                <w:rStyle w:val="RTiSWDocLiteralTextInput"/>
-                <w:sz w:val="16"/>
-                <w:szCs w:val="16"/>
-              </w:rPr>
-              <w:t>ColumnMap="NodeID:StreamGageID",ColumnFilters="NodeType:StreamGage")</w:t>
-            </w:r>
-          </w:p>
-          <w:p>
-            <w:pPr>
-              <w:rPr>
-                <w:rStyle w:val="RTiSWDocLiteralTextInput"/>
-                <w:sz w:val="16"/>
-                <w:szCs w:val="16"/>
-              </w:rPr>
-            </w:pPr>
-            <w:r>
-              <w:rPr>
-                <w:rStyle w:val="RTiSWDocLiteralTextInput"/>
-                <w:sz w:val="16"/>
-                <w:szCs w:val="16"/>
-              </w:rPr>
               <w:t>ReadTimeSeriesList(TableID="StreamflowStationList",LocationColumn="StreamGageID",DataSource="DWR,USGS",</w:t>
             </w:r>
           </w:p>
@@ -6068,12 +6343,12 @@
       </w:pPr>
     </w:p>
     <w:sectPr>
-      <w:headerReference w:type="even" r:id="rId11"/>
-      <w:headerReference w:type="default" r:id="rId12"/>
-      <w:footerReference w:type="even" r:id="rId13"/>
-      <w:footerReference w:type="default" r:id="rId14"/>
-      <w:headerReference w:type="first" r:id="rId15"/>
-      <w:footerReference w:type="first" r:id="rId16"/>
+      <w:headerReference w:type="even" r:id="rId12"/>
+      <w:headerReference w:type="default" r:id="rId13"/>
+      <w:footerReference w:type="even" r:id="rId14"/>
+      <w:footerReference w:type="default" r:id="rId15"/>
+      <w:headerReference w:type="first" r:id="rId16"/>
+      <w:footerReference w:type="first" r:id="rId17"/>
       <w:type w:val="continuous"/>
       <w:pgSz w:w="12240" w:h="15840" w:code="1"/>
       <w:pgMar w:top="1440" w:right="1440" w:bottom="1440" w:left="1440" w:header="720" w:footer="720" w:gutter="0"/>
@@ -6789,7 +7064,7 @@
       <w:lvlText w:val="%1."/>
       <w:lvlJc w:val="left"/>
       <w:pPr>
-        <w:ind w:left="720" w:hanging="360"/>
+        <w:ind w:left="360" w:hanging="360"/>
       </w:pPr>
     </w:lvl>
     <w:lvl w:ilvl="1" w:tplc="04090019" w:tentative="1">
@@ -6798,7 +7073,7 @@
       <w:lvlText w:val="%2."/>
       <w:lvlJc w:val="left"/>
       <w:pPr>
-        <w:ind w:left="1440" w:hanging="360"/>
+        <w:ind w:left="1080" w:hanging="360"/>
       </w:pPr>
     </w:lvl>
     <w:lvl w:ilvl="2" w:tplc="0409001B" w:tentative="1">
@@ -6807,7 +7082,7 @@
       <w:lvlText w:val="%3."/>
       <w:lvlJc w:val="right"/>
       <w:pPr>
-        <w:ind w:left="2160" w:hanging="180"/>
+        <w:ind w:left="1800" w:hanging="180"/>
       </w:pPr>
     </w:lvl>
     <w:lvl w:ilvl="3" w:tplc="0409000F" w:tentative="1">
@@ -6816,7 +7091,7 @@
       <w:lvlText w:val="%4."/>
       <w:lvlJc w:val="left"/>
       <w:pPr>
-        <w:ind w:left="2880" w:hanging="360"/>
+        <w:ind w:left="2520" w:hanging="360"/>
       </w:pPr>
     </w:lvl>
     <w:lvl w:ilvl="4" w:tplc="04090019" w:tentative="1">
@@ -6825,7 +7100,7 @@
       <w:lvlText w:val="%5."/>
       <w:lvlJc w:val="left"/>
       <w:pPr>
-        <w:ind w:left="3600" w:hanging="360"/>
+        <w:ind w:left="3240" w:hanging="360"/>
       </w:pPr>
     </w:lvl>
     <w:lvl w:ilvl="5" w:tplc="0409001B" w:tentative="1">
@@ -6834,7 +7109,7 @@
       <w:lvlText w:val="%6."/>
       <w:lvlJc w:val="right"/>
       <w:pPr>
-        <w:ind w:left="4320" w:hanging="180"/>
+        <w:ind w:left="3960" w:hanging="180"/>
       </w:pPr>
     </w:lvl>
     <w:lvl w:ilvl="6" w:tplc="0409000F" w:tentative="1">
@@ -6843,7 +7118,7 @@
       <w:lvlText w:val="%7."/>
       <w:lvlJc w:val="left"/>
       <w:pPr>
-        <w:ind w:left="5040" w:hanging="360"/>
+        <w:ind w:left="4680" w:hanging="360"/>
       </w:pPr>
     </w:lvl>
     <w:lvl w:ilvl="7" w:tplc="04090019" w:tentative="1">
@@ -6852,7 +7127,7 @@
       <w:lvlText w:val="%8."/>
       <w:lvlJc w:val="left"/>
       <w:pPr>
-        <w:ind w:left="5760" w:hanging="360"/>
+        <w:ind w:left="5400" w:hanging="360"/>
       </w:pPr>
     </w:lvl>
     <w:lvl w:ilvl="8" w:tplc="0409001B" w:tentative="1">
@@ -6861,7 +7136,7 @@
       <w:lvlText w:val="%9."/>
       <w:lvlJc w:val="right"/>
       <w:pPr>
-        <w:ind w:left="6480" w:hanging="180"/>
+        <w:ind w:left="6120" w:hanging="180"/>
       </w:pPr>
     </w:lvl>
   </w:abstractNum>

</xml_diff>